<commit_message>
updated code for VPI, rugosity, taglab, fish trasnects, added some figures and tables
</commit_message>
<xml_diff>
--- a/photogrammetry/tables/rugoTable.docx
+++ b/photogrammetry/tables/rugoTable.docx
@@ -13,7 +13,7 @@
         <w:gridCol w:w="2489"/>
         <w:gridCol w:w="594"/>
         <w:gridCol w:w="1364"/>
-        <w:gridCol w:w="1151"/>
+        <w:gridCol w:w="1132"/>
       </w:tblGrid>
       <w:tr>
         <w:trPr>
@@ -495,7 +495,7 @@
                 <w:szCs w:val="24"/>
                 <w:color w:val="000000"/>
               </w:rPr>
-              <w:t xml:space="preserve">&lt; 0.001</w:t>
+              <w:t xml:space="preserve">0.002</w:t>
             </w:r>
           </w:p>
         </w:tc>
@@ -646,7 +646,7 @@
                 <w:szCs w:val="24"/>
                 <w:color w:val="000000"/>
               </w:rPr>
-              <w:t xml:space="preserve">&lt; 0.001</w:t>
+              <w:t xml:space="preserve">0.001</w:t>
             </w:r>
           </w:p>
         </w:tc>

</xml_diff>

<commit_message>
edited tagLag SOP, did some work in the rugosity dataset
</commit_message>
<xml_diff>
--- a/photogrammetry/tables/rugoTable.docx
+++ b/photogrammetry/tables/rugoTable.docx
@@ -17,7 +17,6 @@
       </w:tblGrid>
       <w:tr>
         <w:trPr>
-          <w:cantSplit/>
           <w:trHeight w:val="615" w:hRule="auto"/>
           <w:tblHeader/>
         </w:trPr>
@@ -41,8 +40,8 @@
           </w:tcPr>
           <w:p>
             <w:pPr>
+              <w:pStyle w:val="Normal"/>
               <w:jc w:val="left"/>
-              <w:keepNext/>
               <w:pBdr>
                 <w:bottom w:val="none" w:sz="0" w:space="0" w:color="000000"/>
                 <w:top w:val="none" w:sz="0" w:space="0" w:color="000000"/>
@@ -85,8 +84,8 @@
           </w:tcPr>
           <w:p>
             <w:pPr>
+              <w:pStyle w:val="Normal"/>
               <w:jc w:val="left"/>
-              <w:keepNext/>
               <w:pBdr>
                 <w:bottom w:val="none" w:sz="0" w:space="0" w:color="000000"/>
                 <w:top w:val="none" w:sz="0" w:space="0" w:color="000000"/>
@@ -129,8 +128,8 @@
           </w:tcPr>
           <w:p>
             <w:pPr>
+              <w:pStyle w:val="Normal"/>
               <w:jc w:val="center"/>
-              <w:keepNext/>
               <w:pBdr>
                 <w:bottom w:val="none" w:sz="0" w:space="0" w:color="000000"/>
                 <w:top w:val="none" w:sz="0" w:space="0" w:color="000000"/>
@@ -173,8 +172,8 @@
           </w:tcPr>
           <w:p>
             <w:pPr>
+              <w:pStyle w:val="Normal"/>
               <w:jc w:val="center"/>
-              <w:keepNext/>
               <w:pBdr>
                 <w:bottom w:val="none" w:sz="0" w:space="0" w:color="000000"/>
                 <w:top w:val="none" w:sz="0" w:space="0" w:color="000000"/>
@@ -217,8 +216,8 @@
           </w:tcPr>
           <w:p>
             <w:pPr>
+              <w:pStyle w:val="Normal"/>
               <w:jc w:val="left"/>
-              <w:keepNext/>
               <w:pBdr>
                 <w:bottom w:val="none" w:sz="0" w:space="0" w:color="000000"/>
                 <w:top w:val="none" w:sz="0" w:space="0" w:color="000000"/>
@@ -257,7 +256,6 @@
       </w:tr>
       <w:tr>
         <w:trPr>
-          <w:cantSplit/>
           <w:trHeight w:val="574" w:hRule="auto"/>
         </w:trPr>
         body1
@@ -265,23 +263,23 @@
           <w:tcPr>
             <w:tcBorders>
               <w:bottom w:val="none" w:sz="0" w:space="0" w:color="000000"/>
-              <w:top w:val="none" w:sz="0" w:space="0" w:color="000000"/>
-              <w:left w:val="none" w:sz="0" w:space="0" w:color="000000"/>
-              <w:right w:val="none" w:sz="0" w:space="0" w:color="000000"/>
-            </w:tcBorders>
-            <w:shd w:val="clear" w:color="auto" w:fill="FFFFFF"/>
-            <w:tcMar>
-              <w:top w:w="0" w:type="dxa"/>
-              <w:bottom w:w="0" w:type="dxa"/>
-              <w:left w:w="0" w:type="dxa"/>
-              <w:right w:w="0" w:type="dxa"/>
-            </w:tcMar>
-            <w:vAlign w:val="center"/>
-          </w:tcPr>
-          <w:p>
-            <w:pPr>
+              <w:top w:val="single" w:sz="16" w:space="0" w:color="666666"/>
+              <w:left w:val="none" w:sz="0" w:space="0" w:color="000000"/>
+              <w:right w:val="none" w:sz="0" w:space="0" w:color="000000"/>
+            </w:tcBorders>
+            <w:shd w:val="clear" w:color="auto" w:fill="FFFFFF"/>
+            <w:tcMar>
+              <w:top w:w="0" w:type="dxa"/>
+              <w:bottom w:w="0" w:type="dxa"/>
+              <w:left w:w="0" w:type="dxa"/>
+              <w:right w:w="0" w:type="dxa"/>
+            </w:tcMar>
+            <w:vAlign w:val="center"/>
+          </w:tcPr>
+          <w:p>
+            <w:pPr>
+              <w:pStyle w:val="Normal"/>
               <w:jc w:val="left"/>
-              <w:keepNext/>
               <w:pBdr>
                 <w:bottom w:val="none" w:sz="0" w:space="0" w:color="000000"/>
                 <w:top w:val="none" w:sz="0" w:space="0" w:color="000000"/>
@@ -309,23 +307,23 @@
           <w:tcPr>
             <w:tcBorders>
               <w:bottom w:val="none" w:sz="0" w:space="0" w:color="000000"/>
-              <w:top w:val="none" w:sz="0" w:space="0" w:color="000000"/>
-              <w:left w:val="none" w:sz="0" w:space="0" w:color="000000"/>
-              <w:right w:val="none" w:sz="0" w:space="0" w:color="000000"/>
-            </w:tcBorders>
-            <w:shd w:val="clear" w:color="auto" w:fill="FFFFFF"/>
-            <w:tcMar>
-              <w:top w:w="0" w:type="dxa"/>
-              <w:bottom w:w="0" w:type="dxa"/>
-              <w:left w:w="0" w:type="dxa"/>
-              <w:right w:w="0" w:type="dxa"/>
-            </w:tcMar>
-            <w:vAlign w:val="center"/>
-          </w:tcPr>
-          <w:p>
-            <w:pPr>
+              <w:top w:val="single" w:sz="16" w:space="0" w:color="666666"/>
+              <w:left w:val="none" w:sz="0" w:space="0" w:color="000000"/>
+              <w:right w:val="none" w:sz="0" w:space="0" w:color="000000"/>
+            </w:tcBorders>
+            <w:shd w:val="clear" w:color="auto" w:fill="FFFFFF"/>
+            <w:tcMar>
+              <w:top w:w="0" w:type="dxa"/>
+              <w:bottom w:w="0" w:type="dxa"/>
+              <w:left w:w="0" w:type="dxa"/>
+              <w:right w:w="0" w:type="dxa"/>
+            </w:tcMar>
+            <w:vAlign w:val="center"/>
+          </w:tcPr>
+          <w:p>
+            <w:pPr>
+              <w:pStyle w:val="Normal"/>
               <w:jc w:val="left"/>
-              <w:keepNext/>
               <w:pBdr>
                 <w:bottom w:val="none" w:sz="0" w:space="0" w:color="000000"/>
                 <w:top w:val="none" w:sz="0" w:space="0" w:color="000000"/>
@@ -353,23 +351,23 @@
           <w:tcPr>
             <w:tcBorders>
               <w:bottom w:val="none" w:sz="0" w:space="0" w:color="000000"/>
-              <w:top w:val="none" w:sz="0" w:space="0" w:color="000000"/>
-              <w:left w:val="none" w:sz="0" w:space="0" w:color="000000"/>
-              <w:right w:val="none" w:sz="0" w:space="0" w:color="000000"/>
-            </w:tcBorders>
-            <w:shd w:val="clear" w:color="auto" w:fill="FFFFFF"/>
-            <w:tcMar>
-              <w:top w:w="0" w:type="dxa"/>
-              <w:bottom w:w="0" w:type="dxa"/>
-              <w:left w:w="0" w:type="dxa"/>
-              <w:right w:w="0" w:type="dxa"/>
-            </w:tcMar>
-            <w:vAlign w:val="center"/>
-          </w:tcPr>
-          <w:p>
-            <w:pPr>
+              <w:top w:val="single" w:sz="16" w:space="0" w:color="666666"/>
+              <w:left w:val="none" w:sz="0" w:space="0" w:color="000000"/>
+              <w:right w:val="none" w:sz="0" w:space="0" w:color="000000"/>
+            </w:tcBorders>
+            <w:shd w:val="clear" w:color="auto" w:fill="FFFFFF"/>
+            <w:tcMar>
+              <w:top w:w="0" w:type="dxa"/>
+              <w:bottom w:w="0" w:type="dxa"/>
+              <w:left w:w="0" w:type="dxa"/>
+              <w:right w:w="0" w:type="dxa"/>
+            </w:tcMar>
+            <w:vAlign w:val="center"/>
+          </w:tcPr>
+          <w:p>
+            <w:pPr>
+              <w:pStyle w:val="Normal"/>
               <w:jc w:val="center"/>
-              <w:keepNext/>
               <w:pBdr>
                 <w:bottom w:val="none" w:sz="0" w:space="0" w:color="000000"/>
                 <w:top w:val="none" w:sz="0" w:space="0" w:color="000000"/>
@@ -397,23 +395,23 @@
           <w:tcPr>
             <w:tcBorders>
               <w:bottom w:val="none" w:sz="0" w:space="0" w:color="000000"/>
-              <w:top w:val="none" w:sz="0" w:space="0" w:color="000000"/>
-              <w:left w:val="none" w:sz="0" w:space="0" w:color="000000"/>
-              <w:right w:val="none" w:sz="0" w:space="0" w:color="000000"/>
-            </w:tcBorders>
-            <w:shd w:val="clear" w:color="auto" w:fill="FFFFFF"/>
-            <w:tcMar>
-              <w:top w:w="0" w:type="dxa"/>
-              <w:bottom w:w="0" w:type="dxa"/>
-              <w:left w:w="0" w:type="dxa"/>
-              <w:right w:w="0" w:type="dxa"/>
-            </w:tcMar>
-            <w:vAlign w:val="center"/>
-          </w:tcPr>
-          <w:p>
-            <w:pPr>
+              <w:top w:val="single" w:sz="16" w:space="0" w:color="666666"/>
+              <w:left w:val="none" w:sz="0" w:space="0" w:color="000000"/>
+              <w:right w:val="none" w:sz="0" w:space="0" w:color="000000"/>
+            </w:tcBorders>
+            <w:shd w:val="clear" w:color="auto" w:fill="FFFFFF"/>
+            <w:tcMar>
+              <w:top w:w="0" w:type="dxa"/>
+              <w:bottom w:w="0" w:type="dxa"/>
+              <w:left w:w="0" w:type="dxa"/>
+              <w:right w:w="0" w:type="dxa"/>
+            </w:tcMar>
+            <w:vAlign w:val="center"/>
+          </w:tcPr>
+          <w:p>
+            <w:pPr>
+              <w:pStyle w:val="Normal"/>
               <w:jc w:val="center"/>
-              <w:keepNext/>
               <w:pBdr>
                 <w:bottom w:val="none" w:sz="0" w:space="0" w:color="000000"/>
                 <w:top w:val="none" w:sz="0" w:space="0" w:color="000000"/>
@@ -441,23 +439,23 @@
           <w:tcPr>
             <w:tcBorders>
               <w:bottom w:val="none" w:sz="0" w:space="0" w:color="000000"/>
-              <w:top w:val="none" w:sz="0" w:space="0" w:color="000000"/>
-              <w:left w:val="none" w:sz="0" w:space="0" w:color="000000"/>
-              <w:right w:val="none" w:sz="0" w:space="0" w:color="000000"/>
-            </w:tcBorders>
-            <w:shd w:val="clear" w:color="auto" w:fill="FFFFFF"/>
-            <w:tcMar>
-              <w:top w:w="0" w:type="dxa"/>
-              <w:bottom w:w="0" w:type="dxa"/>
-              <w:left w:w="0" w:type="dxa"/>
-              <w:right w:w="0" w:type="dxa"/>
-            </w:tcMar>
-            <w:vAlign w:val="center"/>
-          </w:tcPr>
-          <w:p>
-            <w:pPr>
+              <w:top w:val="single" w:sz="16" w:space="0" w:color="666666"/>
+              <w:left w:val="none" w:sz="0" w:space="0" w:color="000000"/>
+              <w:right w:val="none" w:sz="0" w:space="0" w:color="000000"/>
+            </w:tcBorders>
+            <w:shd w:val="clear" w:color="auto" w:fill="FFFFFF"/>
+            <w:tcMar>
+              <w:top w:w="0" w:type="dxa"/>
+              <w:bottom w:w="0" w:type="dxa"/>
+              <w:left w:w="0" w:type="dxa"/>
+              <w:right w:w="0" w:type="dxa"/>
+            </w:tcMar>
+            <w:vAlign w:val="center"/>
+          </w:tcPr>
+          <w:p>
+            <w:pPr>
+              <w:pStyle w:val="Normal"/>
               <w:jc w:val="center"/>
-              <w:keepNext/>
               <w:pBdr>
                 <w:bottom w:val="none" w:sz="0" w:space="0" w:color="000000"/>
                 <w:top w:val="none" w:sz="0" w:space="0" w:color="000000"/>
@@ -484,7 +482,6 @@
       </w:tr>
       <w:tr>
         <w:trPr>
-          <w:cantSplit/>
           <w:trHeight w:val="571" w:hRule="auto"/>
         </w:trPr>
         body2
@@ -507,8 +504,8 @@
           </w:tcPr>
           <w:p>
             <w:pPr>
+              <w:pStyle w:val="Normal"/>
               <w:jc w:val="left"/>
-              <w:keepNext/>
               <w:pBdr>
                 <w:bottom w:val="none" w:sz="0" w:space="0" w:color="000000"/>
                 <w:top w:val="none" w:sz="0" w:space="0" w:color="000000"/>
@@ -551,8 +548,8 @@
           </w:tcPr>
           <w:p>
             <w:pPr>
+              <w:pStyle w:val="Normal"/>
               <w:jc w:val="left"/>
-              <w:keepNext/>
               <w:pBdr>
                 <w:bottom w:val="none" w:sz="0" w:space="0" w:color="000000"/>
                 <w:top w:val="none" w:sz="0" w:space="0" w:color="000000"/>
@@ -595,8 +592,8 @@
           </w:tcPr>
           <w:p>
             <w:pPr>
+              <w:pStyle w:val="Normal"/>
               <w:jc w:val="center"/>
-              <w:keepNext/>
               <w:pBdr>
                 <w:bottom w:val="none" w:sz="0" w:space="0" w:color="000000"/>
                 <w:top w:val="none" w:sz="0" w:space="0" w:color="000000"/>
@@ -639,8 +636,8 @@
           </w:tcPr>
           <w:p>
             <w:pPr>
+              <w:pStyle w:val="Normal"/>
               <w:jc w:val="center"/>
-              <w:keepNext/>
               <w:pBdr>
                 <w:bottom w:val="none" w:sz="0" w:space="0" w:color="000000"/>
                 <w:top w:val="none" w:sz="0" w:space="0" w:color="000000"/>
@@ -683,8 +680,8 @@
           </w:tcPr>
           <w:p>
             <w:pPr>
+              <w:pStyle w:val="Normal"/>
               <w:jc w:val="center"/>
-              <w:keepNext/>
               <w:pBdr>
                 <w:bottom w:val="none" w:sz="0" w:space="0" w:color="000000"/>
                 <w:top w:val="none" w:sz="0" w:space="0" w:color="000000"/>
@@ -711,7 +708,6 @@
       </w:tr>
       <w:tr>
         <w:trPr>
-          <w:cantSplit/>
           <w:trHeight w:val="572" w:hRule="auto"/>
         </w:trPr>
         body3
@@ -734,8 +730,8 @@
           </w:tcPr>
           <w:p>
             <w:pPr>
+              <w:pStyle w:val="Normal"/>
               <w:jc w:val="left"/>
-              <w:keepNext/>
               <w:pBdr>
                 <w:bottom w:val="none" w:sz="0" w:space="0" w:color="000000"/>
                 <w:top w:val="none" w:sz="0" w:space="0" w:color="000000"/>
@@ -778,8 +774,8 @@
           </w:tcPr>
           <w:p>
             <w:pPr>
+              <w:pStyle w:val="Normal"/>
               <w:jc w:val="left"/>
-              <w:keepNext/>
               <w:pBdr>
                 <w:bottom w:val="none" w:sz="0" w:space="0" w:color="000000"/>
                 <w:top w:val="none" w:sz="0" w:space="0" w:color="000000"/>
@@ -822,8 +818,8 @@
           </w:tcPr>
           <w:p>
             <w:pPr>
+              <w:pStyle w:val="Normal"/>
               <w:jc w:val="center"/>
-              <w:keepNext/>
               <w:pBdr>
                 <w:bottom w:val="none" w:sz="0" w:space="0" w:color="000000"/>
                 <w:top w:val="none" w:sz="0" w:space="0" w:color="000000"/>
@@ -866,8 +862,8 @@
           </w:tcPr>
           <w:p>
             <w:pPr>
+              <w:pStyle w:val="Normal"/>
               <w:jc w:val="center"/>
-              <w:keepNext/>
               <w:pBdr>
                 <w:bottom w:val="none" w:sz="0" w:space="0" w:color="000000"/>
                 <w:top w:val="none" w:sz="0" w:space="0" w:color="000000"/>
@@ -910,8 +906,8 @@
           </w:tcPr>
           <w:p>
             <w:pPr>
+              <w:pStyle w:val="Normal"/>
               <w:jc w:val="center"/>
-              <w:keepNext/>
               <w:pBdr>
                 <w:bottom w:val="none" w:sz="0" w:space="0" w:color="000000"/>
                 <w:top w:val="none" w:sz="0" w:space="0" w:color="000000"/>
@@ -938,7 +934,6 @@
       </w:tr>
       <w:tr>
         <w:trPr>
-          <w:cantSplit/>
           <w:trHeight w:val="573" w:hRule="auto"/>
         </w:trPr>
         body4
@@ -961,8 +956,8 @@
           </w:tcPr>
           <w:p>
             <w:pPr>
+              <w:pStyle w:val="Normal"/>
               <w:jc w:val="left"/>
-              <w:keepNext/>
               <w:pBdr>
                 <w:bottom w:val="none" w:sz="0" w:space="0" w:color="000000"/>
                 <w:top w:val="none" w:sz="0" w:space="0" w:color="000000"/>
@@ -1005,8 +1000,8 @@
           </w:tcPr>
           <w:p>
             <w:pPr>
+              <w:pStyle w:val="Normal"/>
               <w:jc w:val="left"/>
-              <w:keepNext/>
               <w:pBdr>
                 <w:bottom w:val="none" w:sz="0" w:space="0" w:color="000000"/>
                 <w:top w:val="none" w:sz="0" w:space="0" w:color="000000"/>
@@ -1049,8 +1044,8 @@
           </w:tcPr>
           <w:p>
             <w:pPr>
+              <w:pStyle w:val="Normal"/>
               <w:jc w:val="center"/>
-              <w:keepNext/>
               <w:pBdr>
                 <w:bottom w:val="none" w:sz="0" w:space="0" w:color="000000"/>
                 <w:top w:val="none" w:sz="0" w:space="0" w:color="000000"/>
@@ -1093,8 +1088,8 @@
           </w:tcPr>
           <w:p>
             <w:pPr>
+              <w:pStyle w:val="Normal"/>
               <w:jc w:val="center"/>
-              <w:keepNext/>
               <w:pBdr>
                 <w:bottom w:val="none" w:sz="0" w:space="0" w:color="000000"/>
                 <w:top w:val="none" w:sz="0" w:space="0" w:color="000000"/>
@@ -1137,8 +1132,8 @@
           </w:tcPr>
           <w:p>
             <w:pPr>
+              <w:pStyle w:val="Normal"/>
               <w:jc w:val="center"/>
-              <w:keepNext/>
               <w:pBdr>
                 <w:bottom w:val="none" w:sz="0" w:space="0" w:color="000000"/>
                 <w:top w:val="none" w:sz="0" w:space="0" w:color="000000"/>
@@ -1165,7 +1160,6 @@
       </w:tr>
       <w:tr>
         <w:trPr>
-          <w:cantSplit/>
           <w:trHeight w:val="573" w:hRule="auto"/>
         </w:trPr>
         body5
@@ -1188,8 +1182,8 @@
           </w:tcPr>
           <w:p>
             <w:pPr>
+              <w:pStyle w:val="Normal"/>
               <w:jc w:val="left"/>
-              <w:keepNext/>
               <w:pBdr>
                 <w:bottom w:val="none" w:sz="0" w:space="0" w:color="000000"/>
                 <w:top w:val="none" w:sz="0" w:space="0" w:color="000000"/>
@@ -1232,8 +1226,8 @@
           </w:tcPr>
           <w:p>
             <w:pPr>
+              <w:pStyle w:val="Normal"/>
               <w:jc w:val="left"/>
-              <w:keepNext/>
               <w:pBdr>
                 <w:bottom w:val="none" w:sz="0" w:space="0" w:color="000000"/>
                 <w:top w:val="none" w:sz="0" w:space="0" w:color="000000"/>
@@ -1276,8 +1270,8 @@
           </w:tcPr>
           <w:p>
             <w:pPr>
+              <w:pStyle w:val="Normal"/>
               <w:jc w:val="center"/>
-              <w:keepNext/>
               <w:pBdr>
                 <w:bottom w:val="none" w:sz="0" w:space="0" w:color="000000"/>
                 <w:top w:val="none" w:sz="0" w:space="0" w:color="000000"/>
@@ -1320,8 +1314,8 @@
           </w:tcPr>
           <w:p>
             <w:pPr>
+              <w:pStyle w:val="Normal"/>
               <w:jc w:val="center"/>
-              <w:keepNext/>
               <w:pBdr>
                 <w:bottom w:val="none" w:sz="0" w:space="0" w:color="000000"/>
                 <w:top w:val="none" w:sz="0" w:space="0" w:color="000000"/>
@@ -1364,8 +1358,8 @@
           </w:tcPr>
           <w:p>
             <w:pPr>
+              <w:pStyle w:val="Normal"/>
               <w:jc w:val="center"/>
-              <w:keepNext/>
               <w:pBdr>
                 <w:bottom w:val="none" w:sz="0" w:space="0" w:color="000000"/>
                 <w:top w:val="none" w:sz="0" w:space="0" w:color="000000"/>
@@ -1392,7 +1386,6 @@
       </w:tr>
       <w:tr>
         <w:trPr>
-          <w:cantSplit/>
           <w:trHeight w:val="571" w:hRule="auto"/>
         </w:trPr>
         body6
@@ -1415,8 +1408,8 @@
           </w:tcPr>
           <w:p>
             <w:pPr>
+              <w:pStyle w:val="Normal"/>
               <w:jc w:val="left"/>
-              <w:keepNext/>
               <w:pBdr>
                 <w:bottom w:val="none" w:sz="0" w:space="0" w:color="000000"/>
                 <w:top w:val="none" w:sz="0" w:space="0" w:color="000000"/>
@@ -1459,8 +1452,8 @@
           </w:tcPr>
           <w:p>
             <w:pPr>
+              <w:pStyle w:val="Normal"/>
               <w:jc w:val="left"/>
-              <w:keepNext/>
               <w:pBdr>
                 <w:bottom w:val="none" w:sz="0" w:space="0" w:color="000000"/>
                 <w:top w:val="none" w:sz="0" w:space="0" w:color="000000"/>
@@ -1503,8 +1496,8 @@
           </w:tcPr>
           <w:p>
             <w:pPr>
+              <w:pStyle w:val="Normal"/>
               <w:jc w:val="center"/>
-              <w:keepNext/>
               <w:pBdr>
                 <w:bottom w:val="none" w:sz="0" w:space="0" w:color="000000"/>
                 <w:top w:val="none" w:sz="0" w:space="0" w:color="000000"/>
@@ -1547,8 +1540,8 @@
           </w:tcPr>
           <w:p>
             <w:pPr>
+              <w:pStyle w:val="Normal"/>
               <w:jc w:val="center"/>
-              <w:keepNext/>
               <w:pBdr>
                 <w:bottom w:val="none" w:sz="0" w:space="0" w:color="000000"/>
                 <w:top w:val="none" w:sz="0" w:space="0" w:color="000000"/>
@@ -1591,8 +1584,8 @@
           </w:tcPr>
           <w:p>
             <w:pPr>
+              <w:pStyle w:val="Normal"/>
               <w:jc w:val="center"/>
-              <w:keepNext/>
               <w:pBdr>
                 <w:bottom w:val="none" w:sz="0" w:space="0" w:color="000000"/>
                 <w:top w:val="none" w:sz="0" w:space="0" w:color="000000"/>
@@ -1619,7 +1612,6 @@
       </w:tr>
       <w:tr>
         <w:trPr>
-          <w:cantSplit/>
           <w:trHeight w:val="573" w:hRule="auto"/>
         </w:trPr>
         body7
@@ -1642,8 +1634,8 @@
           </w:tcPr>
           <w:p>
             <w:pPr>
+              <w:pStyle w:val="Normal"/>
               <w:jc w:val="left"/>
-              <w:keepNext/>
               <w:pBdr>
                 <w:bottom w:val="none" w:sz="0" w:space="0" w:color="000000"/>
                 <w:top w:val="none" w:sz="0" w:space="0" w:color="000000"/>
@@ -1686,8 +1678,8 @@
           </w:tcPr>
           <w:p>
             <w:pPr>
+              <w:pStyle w:val="Normal"/>
               <w:jc w:val="left"/>
-              <w:keepNext/>
               <w:pBdr>
                 <w:bottom w:val="none" w:sz="0" w:space="0" w:color="000000"/>
                 <w:top w:val="none" w:sz="0" w:space="0" w:color="000000"/>
@@ -1730,8 +1722,8 @@
           </w:tcPr>
           <w:p>
             <w:pPr>
+              <w:pStyle w:val="Normal"/>
               <w:jc w:val="center"/>
-              <w:keepNext/>
               <w:pBdr>
                 <w:bottom w:val="none" w:sz="0" w:space="0" w:color="000000"/>
                 <w:top w:val="none" w:sz="0" w:space="0" w:color="000000"/>
@@ -1774,8 +1766,8 @@
           </w:tcPr>
           <w:p>
             <w:pPr>
+              <w:pStyle w:val="Normal"/>
               <w:jc w:val="center"/>
-              <w:keepNext/>
               <w:pBdr>
                 <w:bottom w:val="none" w:sz="0" w:space="0" w:color="000000"/>
                 <w:top w:val="none" w:sz="0" w:space="0" w:color="000000"/>
@@ -1818,8 +1810,8 @@
           </w:tcPr>
           <w:p>
             <w:pPr>
+              <w:pStyle w:val="Normal"/>
               <w:jc w:val="center"/>
-              <w:keepNext/>
               <w:pBdr>
                 <w:bottom w:val="none" w:sz="0" w:space="0" w:color="000000"/>
                 <w:top w:val="none" w:sz="0" w:space="0" w:color="000000"/>

</xml_diff>